<commit_message>
Added the Word submission document
</commit_message>
<xml_diff>
--- a/Design Document.docx
+++ b/Design Document.docx
@@ -33,6 +33,22 @@
       <w:r>
         <w:t>John Ingram</w:t>
       </w:r>
+    </w:p>
+    <w:p>
+      <w:pPr>
+        <w:spacing w:line="240" w:lineRule="auto"/>
+      </w:pPr>
+      <w:r>
+        <w:t>Daniel Balding</w:t>
+      </w:r>
+    </w:p>
+    <w:p>
+      <w:pPr>
+        <w:spacing w:line="240" w:lineRule="auto"/>
+      </w:pPr>
+      <w:r>
+        <w:t>!!!! This design is not the one implemented because it fails to stick to the limitations of the project!!!!</w:t>
+      </w:r>
       <w:bookmarkStart w:id="0" w:name="_GoBack"/>
       <w:bookmarkEnd w:id="0"/>
     </w:p>
@@ -41,19 +57,6 @@
         <w:spacing w:line="240" w:lineRule="auto"/>
       </w:pPr>
       <w:r>
-        <w:t>Daniel Balding</w:t>
-      </w:r>
-    </w:p>
-    <w:p>
-      <w:pPr>
-        <w:spacing w:line="240" w:lineRule="auto"/>
-      </w:pPr>
-    </w:p>
-    <w:p>
-      <w:pPr>
-        <w:spacing w:line="240" w:lineRule="auto"/>
-      </w:pPr>
-      <w:r>
         <w:t>We use three functions in our main program, these are on separate flowcharts. They are as follows:</w:t>
       </w:r>
     </w:p>
@@ -67,10 +70,7 @@
       <w:proofErr w:type="spellStart"/>
       <w:proofErr w:type="gramStart"/>
       <w:r>
-        <w:t>Shift</w:t>
-      </w:r>
-      <w:r>
-        <w:t>Right</w:t>
+        <w:t>ShiftRight</w:t>
       </w:r>
       <w:proofErr w:type="spellEnd"/>
       <w:r>
@@ -91,10 +91,7 @@
       <w:proofErr w:type="spellStart"/>
       <w:proofErr w:type="gramStart"/>
       <w:r>
-        <w:t>Shift</w:t>
-      </w:r>
-      <w:r>
-        <w:t>Left</w:t>
+        <w:t>ShiftLeft</w:t>
       </w:r>
       <w:proofErr w:type="spellEnd"/>
       <w:r>

</xml_diff>